<commit_message>
Changed percentage of completeness
</commit_message>
<xml_diff>
--- a/SSYSADD1 DOCU/Progress Reports/Project Status Report - July 10.docx
+++ b/SSYSADD1 DOCU/Progress Reports/Project Status Report - July 10.docx
@@ -1691,10 +1691,7 @@
       </w:tr>
     </w:tbl>
     <w:p/>
-    <w:p>
-      <w:bookmarkStart w:id="16" w:name="_GoBack"/>
-      <w:bookmarkEnd w:id="16"/>
-    </w:p>
+    <w:p/>
     <w:p>
       <w:pPr>
         <w:rPr>
@@ -2798,9 +2795,9 @@
       <w:r>
         <w:br w:type="page"/>
       </w:r>
-      <w:bookmarkStart w:id="17" w:name="_Toc67755723"/>
-      <w:bookmarkStart w:id="18" w:name="_Toc77392557"/>
-      <w:bookmarkStart w:id="19" w:name="_Toc1899706"/>
+      <w:bookmarkStart w:id="16" w:name="_Toc67755723"/>
+      <w:bookmarkStart w:id="17" w:name="_Toc77392557"/>
+      <w:bookmarkStart w:id="18" w:name="_Toc1899706"/>
       <w:r>
         <w:rPr>
           <w:sz w:val="26"/>
@@ -2816,8 +2813,8 @@
         </w:rPr>
         <w:t xml:space="preserve"> PURPOSE</w:t>
       </w:r>
+      <w:bookmarkEnd w:id="16"/>
       <w:bookmarkEnd w:id="17"/>
-      <w:bookmarkEnd w:id="18"/>
     </w:p>
     <w:p>
       <w:pPr>
@@ -2868,7 +2865,7 @@
         <w:t xml:space="preserve"> Senior Manager.</w:t>
       </w:r>
     </w:p>
-    <w:bookmarkEnd w:id="19"/>
+    <w:bookmarkEnd w:id="18"/>
     <w:p>
       <w:pPr>
         <w:spacing w:before="240" w:after="240"/>
@@ -2895,7 +2892,7 @@
           <w:szCs w:val="26"/>
         </w:rPr>
       </w:pPr>
-      <w:bookmarkStart w:id="20" w:name="_Toc77392558"/>
+      <w:bookmarkStart w:id="19" w:name="_Toc77392558"/>
       <w:r>
         <w:rPr>
           <w:sz w:val="26"/>
@@ -2903,18 +2900,18 @@
         </w:rPr>
         <w:t>PROJECT STATUS REPORT TEMPLATE</w:t>
       </w:r>
-      <w:bookmarkEnd w:id="20"/>
+      <w:bookmarkEnd w:id="19"/>
     </w:p>
     <w:p>
       <w:pPr>
         <w:pStyle w:val="Heading2"/>
         <w:spacing w:before="480" w:after="240"/>
       </w:pPr>
-      <w:bookmarkStart w:id="21" w:name="_Toc77392559"/>
+      <w:bookmarkStart w:id="20" w:name="_Toc77392559"/>
       <w:r>
         <w:t>Project Status Report Details</w:t>
       </w:r>
-      <w:bookmarkEnd w:id="21"/>
+      <w:bookmarkEnd w:id="20"/>
     </w:p>
     <w:p>
       <w:pPr>
@@ -2985,7 +2982,7 @@
           <w:szCs w:val="20"/>
         </w:rPr>
       </w:pPr>
-      <w:bookmarkStart w:id="22" w:name="Text8"/>
+      <w:bookmarkStart w:id="21" w:name="Text8"/>
       <w:r>
         <w:rPr>
           <w:rFonts w:ascii="Arial" w:hAnsi="Arial" w:cs="Arial"/>
@@ -3027,7 +3024,7 @@
         <w:t xml:space="preserve"> None </w:t>
       </w:r>
     </w:p>
-    <w:bookmarkEnd w:id="22"/>
+    <w:bookmarkEnd w:id="21"/>
     <w:p>
       <w:pPr>
         <w:pStyle w:val="SectionedBullet"/>
@@ -3208,11 +3205,11 @@
         <w:pStyle w:val="Heading2"/>
         <w:spacing w:before="480" w:after="240"/>
       </w:pPr>
-      <w:bookmarkStart w:id="23" w:name="_Toc77392560"/>
+      <w:bookmarkStart w:id="22" w:name="_Toc77392560"/>
       <w:r>
         <w:t>Project Status Report Template</w:t>
       </w:r>
-      <w:bookmarkEnd w:id="23"/>
+      <w:bookmarkEnd w:id="22"/>
     </w:p>
     <w:tbl>
       <w:tblPr>
@@ -3459,7 +3456,7 @@
               <w:t>Project Summary:</w:t>
             </w:r>
           </w:p>
-          <w:bookmarkStart w:id="24" w:name="Text12"/>
+          <w:bookmarkStart w:id="23" w:name="Text12"/>
           <w:p>
             <w:pPr>
               <w:pStyle w:val="StyleTableHeader10pt"/>
@@ -3521,7 +3518,7 @@
               </w:rPr>
               <w:fldChar w:fldCharType="end"/>
             </w:r>
-            <w:bookmarkEnd w:id="24"/>
+            <w:bookmarkEnd w:id="23"/>
           </w:p>
           <w:p>
             <w:pPr>
@@ -4504,7 +4501,10 @@
                     <w:spacing w:before="40" w:after="40"/>
                   </w:pPr>
                   <w:r>
-                    <w:t>90</w:t>
+                    <w:t>7</w:t>
+                  </w:r>
+                  <w:r>
+                    <w:t>0</w:t>
                   </w:r>
                   <w:r>
                     <w:t>%</w:t>
@@ -4579,7 +4579,7 @@
                     <w:spacing w:before="40" w:after="40"/>
                   </w:pPr>
                   <w:r>
-                    <w:t>9</w:t>
+                    <w:t>7</w:t>
                   </w:r>
                   <w:r>
                     <w:t>0%</w:t>
@@ -4654,7 +4654,7 @@
                     <w:spacing w:before="40" w:after="40"/>
                   </w:pPr>
                   <w:r>
-                    <w:t>9</w:t>
+                    <w:t>7</w:t>
                   </w:r>
                   <w:r>
                     <w:t>0%</w:t>
@@ -4729,7 +4729,7 @@
                     <w:spacing w:before="40" w:after="40"/>
                   </w:pPr>
                   <w:r>
-                    <w:t>9</w:t>
+                    <w:t>7</w:t>
                   </w:r>
                   <w:r>
                     <w:t>0%</w:t>
@@ -5020,7 +5020,12 @@
                     <w:spacing w:before="40" w:after="40"/>
                   </w:pPr>
                   <w:r>
-                    <w:t>90%</w:t>
+                    <w:t>8</w:t>
+                  </w:r>
+                  <w:bookmarkStart w:id="24" w:name="_GoBack"/>
+                  <w:bookmarkEnd w:id="24"/>
+                  <w:r>
+                    <w:t>0%</w:t>
                   </w:r>
                 </w:p>
               </w:tc>
@@ -5036,6 +5041,114 @@
                   <w:r>
                     <w:t xml:space="preserve">[Ahead of Schedule] </w:t>
                   </w:r>
+                </w:p>
+              </w:tc>
+            </w:tr>
+            <w:tr>
+              <w:trPr>
+                <w:cnfStyle w:val="000000010000" w:firstRow="0" w:lastRow="0" w:firstColumn="0" w:lastColumn="0" w:oddVBand="0" w:evenVBand="0" w:oddHBand="0" w:evenHBand="1" w:firstRowFirstColumn="0" w:firstRowLastColumn="0" w:lastRowFirstColumn="0" w:lastRowLastColumn="0"/>
+                <w:trHeight w:val="345"/>
+              </w:trPr>
+              <w:tc>
+                <w:tcPr>
+                  <w:tcW w:w="2968" w:type="dxa"/>
+                  <w:vAlign w:val="top"/>
+                </w:tcPr>
+                <w:p>
+                  <w:pPr>
+                    <w:numPr>
+                      <w:ilvl w:val="0"/>
+                      <w:numId w:val="4"/>
+                    </w:numPr>
+                    <w:spacing w:before="40" w:after="40"/>
+                  </w:pPr>
+                </w:p>
+              </w:tc>
+              <w:tc>
+                <w:tcPr>
+                  <w:tcW w:w="1250" w:type="dxa"/>
+                  <w:vAlign w:val="top"/>
+                </w:tcPr>
+                <w:p>
+                  <w:pPr>
+                    <w:spacing w:before="40" w:after="40"/>
+                  </w:pPr>
+                </w:p>
+              </w:tc>
+              <w:tc>
+                <w:tcPr>
+                  <w:tcW w:w="1606" w:type="dxa"/>
+                  <w:vAlign w:val="top"/>
+                </w:tcPr>
+                <w:p>
+                  <w:pPr>
+                    <w:spacing w:before="40" w:after="40"/>
+                  </w:pPr>
+                </w:p>
+              </w:tc>
+              <w:tc>
+                <w:tcPr>
+                  <w:tcW w:w="2557" w:type="dxa"/>
+                  <w:vAlign w:val="top"/>
+                </w:tcPr>
+                <w:p>
+                  <w:pPr>
+                    <w:spacing w:before="40" w:after="40"/>
+                  </w:pPr>
+                </w:p>
+              </w:tc>
+            </w:tr>
+            <w:tr>
+              <w:trPr>
+                <w:cnfStyle w:val="000000100000" w:firstRow="0" w:lastRow="0" w:firstColumn="0" w:lastColumn="0" w:oddVBand="0" w:evenVBand="0" w:oddHBand="1" w:evenHBand="0" w:firstRowFirstColumn="0" w:firstRowLastColumn="0" w:lastRowFirstColumn="0" w:lastRowLastColumn="0"/>
+                <w:trHeight w:val="345"/>
+              </w:trPr>
+              <w:tc>
+                <w:tcPr>
+                  <w:tcW w:w="2968" w:type="dxa"/>
+                  <w:vAlign w:val="top"/>
+                </w:tcPr>
+                <w:p>
+                  <w:pPr>
+                    <w:numPr>
+                      <w:ilvl w:val="0"/>
+                      <w:numId w:val="4"/>
+                    </w:numPr>
+                    <w:spacing w:before="40" w:after="40"/>
+                  </w:pPr>
+                </w:p>
+              </w:tc>
+              <w:tc>
+                <w:tcPr>
+                  <w:tcW w:w="1250" w:type="dxa"/>
+                  <w:vAlign w:val="top"/>
+                </w:tcPr>
+                <w:p>
+                  <w:pPr>
+                    <w:spacing w:before="40" w:after="40"/>
+                  </w:pPr>
+                </w:p>
+              </w:tc>
+              <w:tc>
+                <w:tcPr>
+                  <w:tcW w:w="1606" w:type="dxa"/>
+                  <w:vAlign w:val="top"/>
+                </w:tcPr>
+                <w:p>
+                  <w:pPr>
+                    <w:spacing w:before="40" w:after="40"/>
+                  </w:pPr>
+                </w:p>
+              </w:tc>
+              <w:tc>
+                <w:tcPr>
+                  <w:tcW w:w="2557" w:type="dxa"/>
+                  <w:vAlign w:val="top"/>
+                </w:tcPr>
+                <w:p>
+                  <w:pPr>
+                    <w:spacing w:before="40" w:after="40"/>
+                  </w:pPr>
                 </w:p>
               </w:tc>
             </w:tr>
@@ -5078,6 +5191,7 @@
                 <w:b/>
                 <w:sz w:val="20"/>
               </w:rPr>
+              <w:lastRenderedPageBreak/>
               <w:t>Project impact of milestone success or failure for project remainder</w:t>
             </w:r>
           </w:p>
@@ -5109,7 +5223,6 @@
                 <w:bookmarkStart w:id="25" w:name="Text13"/>
                 <w:p>
                   <w:r>
-                    <w:lastRenderedPageBreak/>
                     <w:fldChar w:fldCharType="begin">
                       <w:ffData>
                         <w:name w:val="Text13"/>
@@ -5225,7 +5338,6 @@
                 <w:b/>
                 <w:sz w:val="20"/>
               </w:rPr>
-              <w:lastRenderedPageBreak/>
               <w:t>Project Issue Management Status</w:t>
             </w:r>
           </w:p>
@@ -5734,7 +5846,7 @@
         <w:sz w:val="18"/>
         <w:szCs w:val="18"/>
       </w:rPr>
-      <w:t>2</w:t>
+      <w:t>5</w:t>
     </w:r>
     <w:r>
       <w:rPr>
@@ -9333,7 +9445,7 @@
 </file>
 
 <file path=customXml/itemProps1.xml><?xml version="1.0" encoding="utf-8"?>
-<ds:datastoreItem xmlns:ds="http://schemas.openxmlformats.org/officeDocument/2006/customXml" ds:itemID="{F596A644-FFD1-406E-8F2A-4ACE2F1E7297}">
+<ds:datastoreItem xmlns:ds="http://schemas.openxmlformats.org/officeDocument/2006/customXml" ds:itemID="{3BDA945B-A412-401C-BCDD-D840DA6C4263}">
   <ds:schemaRefs>
     <ds:schemaRef ds:uri="http://schemas.openxmlformats.org/officeDocument/2006/bibliography"/>
   </ds:schemaRefs>

</xml_diff>

<commit_message>
Update Progress Report + Clean Diagram Folder
</commit_message>
<xml_diff>
--- a/SSYSADD1 DOCU/Progress Reports/Project Status Report - July 10.docx
+++ b/SSYSADD1 DOCU/Progress Reports/Project Status Report - July 10.docx
@@ -1061,23 +1061,7 @@
                 <w:rFonts w:cs="Arial"/>
                 <w:sz w:val="20"/>
               </w:rPr>
-              <w:t xml:space="preserve">Joey </w:t>
-            </w:r>
-            <w:proofErr w:type="spellStart"/>
-            <w:r>
-              <w:rPr>
-                <w:rFonts w:cs="Arial"/>
-                <w:sz w:val="20"/>
-              </w:rPr>
-              <w:t>Dela</w:t>
-            </w:r>
-            <w:proofErr w:type="spellEnd"/>
-            <w:r>
-              <w:rPr>
-                <w:rFonts w:cs="Arial"/>
-                <w:sz w:val="20"/>
-              </w:rPr>
-              <w:t xml:space="preserve"> Cruz </w:t>
+              <w:t xml:space="preserve">Joey Dela Cruz </w:t>
             </w:r>
           </w:p>
         </w:tc>
@@ -1172,23 +1156,7 @@
                 <w:rFonts w:cs="Arial"/>
                 <w:sz w:val="20"/>
               </w:rPr>
-              <w:t xml:space="preserve">Joey </w:t>
-            </w:r>
-            <w:proofErr w:type="spellStart"/>
-            <w:r>
-              <w:rPr>
-                <w:rFonts w:cs="Arial"/>
-                <w:sz w:val="20"/>
-              </w:rPr>
-              <w:t>Dela</w:t>
-            </w:r>
-            <w:proofErr w:type="spellEnd"/>
-            <w:r>
-              <w:rPr>
-                <w:rFonts w:cs="Arial"/>
-                <w:sz w:val="20"/>
-              </w:rPr>
-              <w:t xml:space="preserve"> Cruz</w:t>
+              <w:t>Joey Dela Cruz</w:t>
             </w:r>
           </w:p>
         </w:tc>
@@ -1283,23 +1251,7 @@
                 <w:rFonts w:cs="Arial"/>
                 <w:sz w:val="20"/>
               </w:rPr>
-              <w:t xml:space="preserve">Joey </w:t>
-            </w:r>
-            <w:proofErr w:type="spellStart"/>
-            <w:r>
-              <w:rPr>
-                <w:rFonts w:cs="Arial"/>
-                <w:sz w:val="20"/>
-              </w:rPr>
-              <w:t>Dela</w:t>
-            </w:r>
-            <w:proofErr w:type="spellEnd"/>
-            <w:r>
-              <w:rPr>
-                <w:rFonts w:cs="Arial"/>
-                <w:sz w:val="20"/>
-              </w:rPr>
-              <w:t xml:space="preserve"> Cruz</w:t>
+              <w:t>Joey Dela Cruz</w:t>
             </w:r>
           </w:p>
         </w:tc>
@@ -1586,7 +1538,95 @@
                 <w:rFonts w:cs="Arial"/>
                 <w:sz w:val="20"/>
               </w:rPr>
-              <w:t>Communication Diagram, Sequence Diagram, State Diagram, &amp; State Chart Diagram Tweaks</w:t>
+              <w:t>Diagrams</w:t>
+            </w:r>
+          </w:p>
+          <w:p>
+            <w:pPr>
+              <w:pStyle w:val="TableText"/>
+              <w:numPr>
+                <w:ilvl w:val="0"/>
+                <w:numId w:val="17"/>
+              </w:numPr>
+              <w:spacing w:before="20" w:after="60"/>
+              <w:ind w:left="363" w:hanging="283"/>
+              <w:rPr>
+                <w:rFonts w:cs="Arial"/>
+                <w:sz w:val="20"/>
+              </w:rPr>
+            </w:pPr>
+            <w:r>
+              <w:rPr>
+                <w:rFonts w:cs="Arial"/>
+                <w:sz w:val="20"/>
+              </w:rPr>
+              <w:t>Component</w:t>
+            </w:r>
+          </w:p>
+          <w:p>
+            <w:pPr>
+              <w:pStyle w:val="TableText"/>
+              <w:numPr>
+                <w:ilvl w:val="0"/>
+                <w:numId w:val="17"/>
+              </w:numPr>
+              <w:spacing w:before="20" w:after="60"/>
+              <w:ind w:left="363" w:hanging="283"/>
+              <w:rPr>
+                <w:rFonts w:cs="Arial"/>
+                <w:sz w:val="20"/>
+              </w:rPr>
+            </w:pPr>
+            <w:r>
+              <w:rPr>
+                <w:rFonts w:cs="Arial"/>
+                <w:sz w:val="20"/>
+              </w:rPr>
+              <w:t>Composite</w:t>
+            </w:r>
+          </w:p>
+          <w:p>
+            <w:pPr>
+              <w:pStyle w:val="TableText"/>
+              <w:numPr>
+                <w:ilvl w:val="0"/>
+                <w:numId w:val="17"/>
+              </w:numPr>
+              <w:spacing w:before="20" w:after="60"/>
+              <w:ind w:left="363" w:hanging="283"/>
+              <w:rPr>
+                <w:rFonts w:cs="Arial"/>
+                <w:sz w:val="20"/>
+              </w:rPr>
+            </w:pPr>
+            <w:r>
+              <w:rPr>
+                <w:rFonts w:cs="Arial"/>
+                <w:sz w:val="20"/>
+              </w:rPr>
+              <w:t>Package</w:t>
+            </w:r>
+          </w:p>
+          <w:p>
+            <w:pPr>
+              <w:pStyle w:val="TableText"/>
+              <w:numPr>
+                <w:ilvl w:val="0"/>
+                <w:numId w:val="17"/>
+              </w:numPr>
+              <w:spacing w:before="20" w:after="60"/>
+              <w:ind w:left="363" w:hanging="283"/>
+              <w:rPr>
+                <w:rFonts w:cs="Arial"/>
+                <w:sz w:val="20"/>
+              </w:rPr>
+            </w:pPr>
+            <w:r>
+              <w:rPr>
+                <w:rFonts w:cs="Arial"/>
+                <w:sz w:val="20"/>
+              </w:rPr>
+              <w:t>Class</w:t>
             </w:r>
           </w:p>
         </w:tc>
@@ -3219,35 +3259,13 @@
               </w:rPr>
             </w:pPr>
             <w:r>
-              <w:fldChar w:fldCharType="begin"/>
+              <w:rPr>
+                <w:b w:val="0"/>
+              </w:rPr>
+              <w:t xml:space="preserve">06/12/17 </w:t>
             </w:r>
-            <w:r>
-              <w:instrText xml:space="preserve"> MACROBUTTON  DoFieldClick </w:instrText>
-            </w:r>
-            <w:r>
-              <w:rPr>
-                <w:b w:val="0"/>
-              </w:rPr>
-              <w:instrText>[</w:instrText>
-            </w:r>
-            <w:r>
-              <w:instrText>mm/dd/yy</w:instrText>
-            </w:r>
-            <w:r>
-              <w:rPr>
-                <w:b w:val="0"/>
-              </w:rPr>
-              <w:instrText>]</w:instrText>
-            </w:r>
-            <w:r>
-              <w:fldChar w:fldCharType="end"/>
-            </w:r>
-            <w:r>
-              <w:rPr>
-                <w:b w:val="0"/>
-              </w:rPr>
-              <w:t xml:space="preserve"> </w:t>
-            </w:r>
+            <w:bookmarkStart w:id="28" w:name="_GoBack"/>
+            <w:bookmarkEnd w:id="28"/>
             <w:r>
               <w:rPr>
                 <w:b w:val="0"/>
@@ -3360,7 +3378,7 @@
               <w:t>Project Summary:</w:t>
             </w:r>
           </w:p>
-          <w:bookmarkStart w:id="28" w:name="Text12"/>
+          <w:bookmarkStart w:id="29" w:name="Text12"/>
           <w:p>
             <w:pPr>
               <w:pStyle w:val="StyleTableHeader10pt"/>
@@ -3421,7 +3439,7 @@
               </w:rPr>
               <w:fldChar w:fldCharType="end"/>
             </w:r>
-            <w:bookmarkEnd w:id="28"/>
+            <w:bookmarkEnd w:id="29"/>
           </w:p>
         </w:tc>
       </w:tr>
@@ -3716,11 +3734,20 @@
                 <w:p>
                   <w:pPr>
                     <w:spacing w:before="40" w:after="40"/>
-                  </w:pPr>
-                  <w:r>
+                    <w:rPr>
+                      <w:b/>
+                    </w:rPr>
+                  </w:pPr>
+                  <w:r>
+                    <w:rPr>
+                      <w:b/>
+                    </w:rPr>
                     <w:t>[On Schedule</w:t>
                   </w:r>
                   <w:r>
+                    <w:rPr>
+                      <w:b/>
+                    </w:rPr>
                     <w:t>]</w:t>
                   </w:r>
                 </w:p>
@@ -3796,8 +3823,14 @@
                 <w:p>
                   <w:pPr>
                     <w:spacing w:before="40" w:after="40"/>
-                  </w:pPr>
-                  <w:r>
+                    <w:rPr>
+                      <w:b/>
+                    </w:rPr>
+                  </w:pPr>
+                  <w:r>
+                    <w:rPr>
+                      <w:b/>
+                    </w:rPr>
                     <w:t>[On Schedule]</w:t>
                   </w:r>
                 </w:p>
@@ -3862,8 +3895,14 @@
                 <w:p>
                   <w:pPr>
                     <w:spacing w:before="40" w:after="40"/>
-                  </w:pPr>
-                  <w:r>
+                    <w:rPr>
+                      <w:b/>
+                    </w:rPr>
+                  </w:pPr>
+                  <w:r>
+                    <w:rPr>
+                      <w:b/>
+                    </w:rPr>
                     <w:t>[On Schedule]</w:t>
                   </w:r>
                 </w:p>
@@ -3931,8 +3970,14 @@
                 <w:p>
                   <w:pPr>
                     <w:spacing w:before="40" w:after="40"/>
-                  </w:pPr>
-                  <w:r>
+                    <w:rPr>
+                      <w:b/>
+                    </w:rPr>
+                  </w:pPr>
+                  <w:r>
+                    <w:rPr>
+                      <w:b/>
+                    </w:rPr>
                     <w:t xml:space="preserve">[On Schedule] </w:t>
                   </w:r>
                 </w:p>
@@ -4353,10 +4398,7 @@
                     <w:spacing w:before="40" w:after="40"/>
                   </w:pPr>
                   <w:r>
-                    <w:t>10</w:t>
-                  </w:r>
-                  <w:r>
-                    <w:t>%</w:t>
+                    <w:t>10%</w:t>
                   </w:r>
                 </w:p>
               </w:tc>
@@ -4499,7 +4541,7 @@
                     <w:spacing w:before="40" w:after="40"/>
                   </w:pPr>
                   <w:r>
-                    <w:t>Class Diagram</w:t>
+                    <w:t>Communication Diagram</w:t>
                   </w:r>
                 </w:p>
               </w:tc>
@@ -4513,7 +4555,7 @@
                     <w:spacing w:before="40" w:after="40"/>
                   </w:pPr>
                   <w:r>
-                    <w:t>07/05/17</w:t>
+                    <w:t>07/07/17</w:t>
                   </w:r>
                 </w:p>
               </w:tc>
@@ -4586,7 +4628,7 @@
                     <w:spacing w:before="40" w:after="40"/>
                   </w:pPr>
                   <w:r>
-                    <w:t>Communication Diagram</w:t>
+                    <w:t>Sequence Diagram</w:t>
                   </w:r>
                 </w:p>
               </w:tc>
@@ -4673,7 +4715,7 @@
                     <w:spacing w:before="40" w:after="40"/>
                   </w:pPr>
                   <w:r>
-                    <w:t>Sequence Diagram</w:t>
+                    <w:t>State Chart Diagram</w:t>
                   </w:r>
                 </w:p>
               </w:tc>
@@ -4760,7 +4802,7 @@
                     <w:spacing w:before="40" w:after="40"/>
                   </w:pPr>
                   <w:r>
-                    <w:t>State Chart Diagram</w:t>
+                    <w:t>Timing Diagram</w:t>
                   </w:r>
                 </w:p>
               </w:tc>
@@ -4847,7 +4889,7 @@
                     <w:spacing w:before="40" w:after="40"/>
                   </w:pPr>
                   <w:r>
-                    <w:t>Timing Diagram</w:t>
+                    <w:t xml:space="preserve">Component Diagram </w:t>
                   </w:r>
                 </w:p>
               </w:tc>
@@ -4861,33 +4903,27 @@
                     <w:spacing w:before="40" w:after="40"/>
                   </w:pPr>
                   <w:r>
-                    <w:t>07/07/17</w:t>
+                    <w:t>07/12/17</w:t>
                   </w:r>
                 </w:p>
               </w:tc>
               <w:tc>
                 <w:tcPr>
                   <w:tcW w:w="1606" w:type="dxa"/>
-                  <w:tcBorders>
-                    <w:top w:val="nil"/>
-                  </w:tcBorders>
-                  <w:vAlign w:val="top"/>
-                </w:tcPr>
-                <w:p>
-                  <w:pPr>
-                    <w:spacing w:before="40" w:after="40"/>
-                  </w:pPr>
-                  <w:r>
-                    <w:t>90%</w:t>
+                  <w:vAlign w:val="top"/>
+                </w:tcPr>
+                <w:p>
+                  <w:pPr>
+                    <w:spacing w:before="40" w:after="40"/>
+                  </w:pPr>
+                  <w:r>
+                    <w:t>5%</w:t>
                   </w:r>
                 </w:p>
               </w:tc>
               <w:tc>
                 <w:tcPr>
                   <w:tcW w:w="2557" w:type="dxa"/>
-                  <w:tcBorders>
-                    <w:top w:val="nil"/>
-                  </w:tcBorders>
                   <w:vAlign w:val="top"/>
                 </w:tcPr>
                 <w:p>
@@ -4935,6 +4971,48 @@
                   </w:pPr>
                   <w:r>
                     <w:lastRenderedPageBreak/>
+                    <w:t>Composite Diagram</w:t>
+                  </w:r>
+                </w:p>
+              </w:tc>
+              <w:tc>
+                <w:tcPr>
+                  <w:tcW w:w="1250" w:type="dxa"/>
+                  <w:vAlign w:val="top"/>
+                </w:tcPr>
+                <w:p>
+                  <w:pPr>
+                    <w:spacing w:before="40" w:after="40"/>
+                  </w:pPr>
+                  <w:r>
+                    <w:t>07/12/17</w:t>
+                  </w:r>
+                </w:p>
+              </w:tc>
+              <w:tc>
+                <w:tcPr>
+                  <w:tcW w:w="1606" w:type="dxa"/>
+                  <w:vAlign w:val="top"/>
+                </w:tcPr>
+                <w:p>
+                  <w:pPr>
+                    <w:spacing w:before="40" w:after="40"/>
+                  </w:pPr>
+                  <w:r>
+                    <w:t>5%</w:t>
+                  </w:r>
+                </w:p>
+              </w:tc>
+              <w:tc>
+                <w:tcPr>
+                  <w:tcW w:w="2557" w:type="dxa"/>
+                  <w:vAlign w:val="top"/>
+                </w:tcPr>
+                <w:p>
+                  <w:pPr>
+                    <w:spacing w:before="40" w:after="40"/>
+                  </w:pPr>
+                  <w:r>
                     <w:fldChar w:fldCharType="begin"/>
                   </w:r>
                   <w:r>
@@ -4944,94 +5022,7 @@
                     <w:rPr>
                       <w:b/>
                     </w:rPr>
-                    <w:instrText>Deliverable 2</w:instrText>
-                  </w:r>
-                  <w:r>
-                    <w:instrText>]</w:instrText>
-                  </w:r>
-                  <w:r>
-                    <w:fldChar w:fldCharType="end"/>
-                  </w:r>
-                </w:p>
-              </w:tc>
-              <w:tc>
-                <w:tcPr>
-                  <w:tcW w:w="1250" w:type="dxa"/>
-                  <w:vAlign w:val="top"/>
-                </w:tcPr>
-                <w:p>
-                  <w:pPr>
-                    <w:spacing w:before="40" w:after="40"/>
-                  </w:pPr>
-                  <w:r>
-                    <w:fldChar w:fldCharType="begin"/>
-                  </w:r>
-                  <w:r>
-                    <w:instrText xml:space="preserve"> MACROBUTTON  DoFieldClick [</w:instrText>
-                  </w:r>
-                  <w:r>
-                    <w:rPr>
-                      <w:b/>
-                    </w:rPr>
-                    <w:instrText>mm/dd/yy</w:instrText>
-                  </w:r>
-                  <w:r>
-                    <w:instrText>]</w:instrText>
-                  </w:r>
-                  <w:r>
-                    <w:fldChar w:fldCharType="end"/>
-                  </w:r>
-                </w:p>
-              </w:tc>
-              <w:tc>
-                <w:tcPr>
-                  <w:tcW w:w="1606" w:type="dxa"/>
-                  <w:vAlign w:val="top"/>
-                </w:tcPr>
-                <w:p>
-                  <w:pPr>
-                    <w:spacing w:before="40" w:after="40"/>
-                  </w:pPr>
-                  <w:r>
-                    <w:fldChar w:fldCharType="begin"/>
-                  </w:r>
-                  <w:r>
-                    <w:instrText xml:space="preserve"> MACROBUTTON  DoFieldClick [</w:instrText>
-                  </w:r>
-                  <w:r>
-                    <w:rPr>
-                      <w:b/>
-                    </w:rPr>
-                    <w:instrText>n%</w:instrText>
-                  </w:r>
-                  <w:r>
-                    <w:instrText>]</w:instrText>
-                  </w:r>
-                  <w:r>
-                    <w:fldChar w:fldCharType="end"/>
-                  </w:r>
-                </w:p>
-              </w:tc>
-              <w:tc>
-                <w:tcPr>
-                  <w:tcW w:w="2557" w:type="dxa"/>
-                  <w:vAlign w:val="top"/>
-                </w:tcPr>
-                <w:p>
-                  <w:pPr>
-                    <w:spacing w:before="40" w:after="40"/>
-                  </w:pPr>
-                  <w:r>
-                    <w:fldChar w:fldCharType="begin"/>
-                  </w:r>
-                  <w:r>
-                    <w:instrText xml:space="preserve"> MACROBUTTON  DoFieldClick [</w:instrText>
-                  </w:r>
-                  <w:r>
-                    <w:rPr>
-                      <w:b/>
-                    </w:rPr>
-                    <w:instrText>Ahead of Schedule</w:instrText>
+                    <w:instrText>On Schedule</w:instrText>
                   </w:r>
                   <w:r>
                     <w:instrText>]</w:instrText>
@@ -5061,6 +5052,48 @@
                     <w:spacing w:before="40" w:after="40"/>
                   </w:pPr>
                   <w:r>
+                    <w:t>Package Diagram</w:t>
+                  </w:r>
+                </w:p>
+              </w:tc>
+              <w:tc>
+                <w:tcPr>
+                  <w:tcW w:w="1250" w:type="dxa"/>
+                  <w:vAlign w:val="top"/>
+                </w:tcPr>
+                <w:p>
+                  <w:pPr>
+                    <w:spacing w:before="40" w:after="40"/>
+                  </w:pPr>
+                  <w:r>
+                    <w:t>07/12/17</w:t>
+                  </w:r>
+                </w:p>
+              </w:tc>
+              <w:tc>
+                <w:tcPr>
+                  <w:tcW w:w="1606" w:type="dxa"/>
+                  <w:vAlign w:val="top"/>
+                </w:tcPr>
+                <w:p>
+                  <w:pPr>
+                    <w:spacing w:before="40" w:after="40"/>
+                  </w:pPr>
+                  <w:r>
+                    <w:t>5%</w:t>
+                  </w:r>
+                </w:p>
+              </w:tc>
+              <w:tc>
+                <w:tcPr>
+                  <w:tcW w:w="2557" w:type="dxa"/>
+                  <w:vAlign w:val="top"/>
+                </w:tcPr>
+                <w:p>
+                  <w:pPr>
+                    <w:spacing w:before="40" w:after="40"/>
+                  </w:pPr>
+                  <w:r>
                     <w:fldChar w:fldCharType="begin"/>
                   </w:r>
                   <w:r>
@@ -5070,107 +5103,85 @@
                     <w:rPr>
                       <w:b/>
                     </w:rPr>
-                    <w:instrText xml:space="preserve">Deliverable </w:instrText>
-                  </w:r>
-                  <w:r>
+                    <w:instrText>On Schedule</w:instrText>
+                  </w:r>
+                  <w:r>
+                    <w:instrText>]</w:instrText>
+                  </w:r>
+                  <w:r>
+                    <w:fldChar w:fldCharType="end"/>
+                  </w:r>
+                </w:p>
+              </w:tc>
+            </w:tr>
+            <w:tr>
+              <w:trPr>
+                <w:cnfStyle w:val="000000010000" w:firstRow="0" w:lastRow="0" w:firstColumn="0" w:lastColumn="0" w:oddVBand="0" w:evenVBand="0" w:oddHBand="0" w:evenHBand="1" w:firstRowFirstColumn="0" w:firstRowLastColumn="0" w:lastRowFirstColumn="0" w:lastRowLastColumn="0"/>
+                <w:trHeight w:val="345"/>
+              </w:trPr>
+              <w:tc>
+                <w:tcPr>
+                  <w:tcW w:w="2968" w:type="dxa"/>
+                  <w:vAlign w:val="top"/>
+                </w:tcPr>
+                <w:p>
+                  <w:pPr>
+                    <w:numPr>
+                      <w:ilvl w:val="0"/>
+                      <w:numId w:val="4"/>
+                    </w:numPr>
+                    <w:spacing w:before="40" w:after="40"/>
+                  </w:pPr>
+                  <w:r>
+                    <w:t xml:space="preserve">Class Diagram </w:t>
+                  </w:r>
+                </w:p>
+              </w:tc>
+              <w:tc>
+                <w:tcPr>
+                  <w:tcW w:w="1250" w:type="dxa"/>
+                  <w:vAlign w:val="top"/>
+                </w:tcPr>
+                <w:p>
+                  <w:pPr>
+                    <w:spacing w:before="40" w:after="40"/>
+                  </w:pPr>
+                  <w:r>
+                    <w:t>07/12/17</w:t>
+                  </w:r>
+                </w:p>
+              </w:tc>
+              <w:tc>
+                <w:tcPr>
+                  <w:tcW w:w="1606" w:type="dxa"/>
+                  <w:vAlign w:val="top"/>
+                </w:tcPr>
+                <w:p>
+                  <w:pPr>
+                    <w:spacing w:before="40" w:after="40"/>
+                  </w:pPr>
+                  <w:r>
+                    <w:t>90%</w:t>
+                  </w:r>
+                </w:p>
+              </w:tc>
+              <w:tc>
+                <w:tcPr>
+                  <w:tcW w:w="2557" w:type="dxa"/>
+                  <w:vAlign w:val="top"/>
+                </w:tcPr>
+                <w:p>
+                  <w:pPr>
+                    <w:spacing w:before="40" w:after="40"/>
                     <w:rPr>
                       <w:b/>
-                      <w:i/>
-                    </w:rPr>
-                    <w:instrText>n</w:instrText>
-                  </w:r>
-                  <w:r>
-                    <w:instrText>]</w:instrText>
-                  </w:r>
-                  <w:r>
-                    <w:fldChar w:fldCharType="end"/>
-                  </w:r>
-                </w:p>
-              </w:tc>
-              <w:tc>
-                <w:tcPr>
-                  <w:tcW w:w="1250" w:type="dxa"/>
-                  <w:vAlign w:val="top"/>
-                </w:tcPr>
-                <w:p>
-                  <w:pPr>
-                    <w:spacing w:before="40" w:after="40"/>
-                  </w:pPr>
-                  <w:r>
-                    <w:fldChar w:fldCharType="begin"/>
-                  </w:r>
-                  <w:r>
-                    <w:instrText xml:space="preserve"> MACROBUTTON  DoFieldClick [</w:instrText>
-                  </w:r>
+                    </w:rPr>
+                  </w:pPr>
                   <w:r>
                     <w:rPr>
                       <w:b/>
                     </w:rPr>
-                    <w:instrText>mm/dd/yy</w:instrText>
-                  </w:r>
-                  <w:r>
-                    <w:instrText>]</w:instrText>
-                  </w:r>
-                  <w:r>
-                    <w:fldChar w:fldCharType="end"/>
-                  </w:r>
-                </w:p>
-              </w:tc>
-              <w:tc>
-                <w:tcPr>
-                  <w:tcW w:w="1606" w:type="dxa"/>
-                  <w:vAlign w:val="top"/>
-                </w:tcPr>
-                <w:p>
-                  <w:pPr>
-                    <w:spacing w:before="40" w:after="40"/>
-                  </w:pPr>
-                  <w:r>
-                    <w:fldChar w:fldCharType="begin"/>
-                  </w:r>
-                  <w:r>
-                    <w:instrText xml:space="preserve"> MACROBUTTON  DoFieldClick [</w:instrText>
-                  </w:r>
-                  <w:r>
-                    <w:rPr>
-                      <w:b/>
-                    </w:rPr>
-                    <w:instrText>n%</w:instrText>
-                  </w:r>
-                  <w:r>
-                    <w:instrText>]</w:instrText>
-                  </w:r>
-                  <w:r>
-                    <w:fldChar w:fldCharType="end"/>
-                  </w:r>
-                </w:p>
-              </w:tc>
-              <w:tc>
-                <w:tcPr>
-                  <w:tcW w:w="2557" w:type="dxa"/>
-                  <w:vAlign w:val="top"/>
-                </w:tcPr>
-                <w:p>
-                  <w:pPr>
-                    <w:spacing w:before="40" w:after="40"/>
-                  </w:pPr>
-                  <w:r>
-                    <w:fldChar w:fldCharType="begin"/>
-                  </w:r>
-                  <w:r>
-                    <w:instrText xml:space="preserve"> MACROBUTTON  DoFieldClick [</w:instrText>
-                  </w:r>
-                  <w:r>
-                    <w:rPr>
-                      <w:b/>
-                    </w:rPr>
-                    <w:instrText>Behind Schedule</w:instrText>
-                  </w:r>
-                  <w:r>
-                    <w:instrText>]</w:instrText>
-                  </w:r>
-                  <w:r>
-                    <w:fldChar w:fldCharType="end"/>
+                    <w:t>[Ahead of Schedule]</w:t>
                   </w:r>
                 </w:p>
               </w:tc>
@@ -5227,10 +5238,10 @@
               <w:tblLook w:val="0000" w:firstRow="0" w:lastRow="0" w:firstColumn="0" w:lastColumn="0" w:noHBand="0" w:noVBand="0"/>
             </w:tblPr>
             <w:tblGrid>
-              <w:gridCol w:w="2968"/>
-              <w:gridCol w:w="1250"/>
-              <w:gridCol w:w="1606"/>
-              <w:gridCol w:w="2557"/>
+              <w:gridCol w:w="2954"/>
+              <w:gridCol w:w="1275"/>
+              <w:gridCol w:w="1601"/>
+              <w:gridCol w:w="2551"/>
             </w:tblGrid>
             <w:tr>
               <w:trPr>
@@ -6180,7 +6191,7 @@
                   </w:tcBorders>
                   <w:vAlign w:val="top"/>
                 </w:tcPr>
-                <w:bookmarkStart w:id="29" w:name="Text13"/>
+                <w:bookmarkStart w:id="30" w:name="Text13"/>
                 <w:p>
                   <w:r>
                     <w:fldChar w:fldCharType="begin">
@@ -6209,10 +6220,10 @@
                   <w:r>
                     <w:fldChar w:fldCharType="end"/>
                   </w:r>
-                  <w:bookmarkEnd w:id="29"/>
-                </w:p>
-              </w:tc>
-              <w:bookmarkStart w:id="30" w:name="Text14"/>
+                  <w:bookmarkEnd w:id="30"/>
+                </w:p>
+              </w:tc>
+              <w:bookmarkStart w:id="31" w:name="Text14"/>
               <w:tc>
                 <w:tcPr>
                   <w:tcW w:w="4163" w:type="dxa"/>
@@ -6249,7 +6260,7 @@
                   <w:r>
                     <w:fldChar w:fldCharType="end"/>
                   </w:r>
-                  <w:bookmarkEnd w:id="30"/>
+                  <w:bookmarkEnd w:id="31"/>
                 </w:p>
               </w:tc>
             </w:tr>
@@ -6321,10 +6332,10 @@
               <w:tblLook w:val="0000" w:firstRow="0" w:lastRow="0" w:firstColumn="0" w:lastColumn="0" w:noHBand="0" w:noVBand="0"/>
             </w:tblPr>
             <w:tblGrid>
-              <w:gridCol w:w="2968"/>
-              <w:gridCol w:w="1250"/>
-              <w:gridCol w:w="1606"/>
-              <w:gridCol w:w="2557"/>
+              <w:gridCol w:w="2950"/>
+              <w:gridCol w:w="1255"/>
+              <w:gridCol w:w="1603"/>
+              <w:gridCol w:w="2573"/>
             </w:tblGrid>
             <w:tr>
               <w:trPr>
@@ -6556,11 +6567,11 @@
               <w:tblLook w:val="0000" w:firstRow="0" w:lastRow="0" w:firstColumn="0" w:lastColumn="0" w:noHBand="0" w:noVBand="0"/>
             </w:tblPr>
             <w:tblGrid>
-              <w:gridCol w:w="2335"/>
-              <w:gridCol w:w="1080"/>
-              <w:gridCol w:w="1080"/>
-              <w:gridCol w:w="1080"/>
-              <w:gridCol w:w="2806"/>
+              <w:gridCol w:w="1331"/>
+              <w:gridCol w:w="1942"/>
+              <w:gridCol w:w="1942"/>
+              <w:gridCol w:w="1942"/>
+              <w:gridCol w:w="1342"/>
             </w:tblGrid>
             <w:tr>
               <w:trPr>
@@ -6663,7 +6674,7 @@
                 </w:p>
               </w:tc>
             </w:tr>
-            <w:bookmarkStart w:id="31" w:name="Text15"/>
+            <w:bookmarkStart w:id="32" w:name="Text15"/>
             <w:tr>
               <w:trPr>
                 <w:cnfStyle w:val="000000010000" w:firstRow="0" w:lastRow="0" w:firstColumn="0" w:lastColumn="0" w:oddVBand="0" w:evenVBand="0" w:oddHBand="0" w:evenHBand="1" w:firstRowFirstColumn="0" w:firstRowLastColumn="0" w:lastRowFirstColumn="0" w:lastRowLastColumn="0"/>
@@ -6705,7 +6716,7 @@
                   <w:r>
                     <w:fldChar w:fldCharType="end"/>
                   </w:r>
-                  <w:bookmarkEnd w:id="31"/>
+                  <w:bookmarkEnd w:id="32"/>
                 </w:p>
                 <w:p>
                   <w:pPr>
@@ -6762,7 +6773,7 @@
                   </w:r>
                 </w:p>
               </w:tc>
-              <w:bookmarkStart w:id="32" w:name="Text16"/>
+              <w:bookmarkStart w:id="33" w:name="Text16"/>
               <w:tc>
                 <w:tcPr>
                   <w:tcW w:w="1080" w:type="dxa"/>
@@ -6799,7 +6810,7 @@
                   <w:r>
                     <w:fldChar w:fldCharType="end"/>
                   </w:r>
-                  <w:bookmarkEnd w:id="32"/>
+                  <w:bookmarkEnd w:id="33"/>
                 </w:p>
               </w:tc>
               <w:tc>
@@ -6878,7 +6889,7 @@
                   </w:r>
                 </w:p>
               </w:tc>
-              <w:bookmarkStart w:id="33" w:name="Text17"/>
+              <w:bookmarkStart w:id="34" w:name="Text17"/>
               <w:tc>
                 <w:tcPr>
                   <w:tcW w:w="2806" w:type="dxa"/>
@@ -6912,7 +6923,7 @@
                   <w:r>
                     <w:fldChar w:fldCharType="end"/>
                   </w:r>
-                  <w:bookmarkEnd w:id="33"/>
+                  <w:bookmarkEnd w:id="34"/>
                 </w:p>
               </w:tc>
             </w:tr>
@@ -6931,6 +6942,7 @@
                     <w:spacing w:before="40" w:after="40"/>
                   </w:pPr>
                   <w:r>
+                    <w:lastRenderedPageBreak/>
                     <w:fldChar w:fldCharType="begin">
                       <w:ffData>
                         <w:name w:val="Text15"/>
@@ -7212,11 +7224,11 @@
               <w:tblLook w:val="0000" w:firstRow="0" w:lastRow="0" w:firstColumn="0" w:lastColumn="0" w:noHBand="0" w:noVBand="0"/>
             </w:tblPr>
             <w:tblGrid>
-              <w:gridCol w:w="2335"/>
-              <w:gridCol w:w="1080"/>
-              <w:gridCol w:w="1260"/>
-              <w:gridCol w:w="900"/>
-              <w:gridCol w:w="2806"/>
+              <w:gridCol w:w="1700"/>
+              <w:gridCol w:w="1942"/>
+              <w:gridCol w:w="1275"/>
+              <w:gridCol w:w="1509"/>
+              <w:gridCol w:w="1955"/>
             </w:tblGrid>
             <w:tr>
               <w:trPr>
@@ -7703,7 +7715,7 @@
                   <w:tcW w:w="8381" w:type="dxa"/>
                   <w:vAlign w:val="top"/>
                 </w:tcPr>
-                <w:bookmarkStart w:id="34" w:name="Text19"/>
+                <w:bookmarkStart w:id="35" w:name="Text19"/>
                 <w:p>
                   <w:r>
                     <w:fldChar w:fldCharType="begin">
@@ -7732,9 +7744,9 @@
                   <w:r>
                     <w:fldChar w:fldCharType="end"/>
                   </w:r>
-                  <w:bookmarkEnd w:id="34"/>
-                </w:p>
-                <w:bookmarkStart w:id="35" w:name="Text20"/>
+                  <w:bookmarkEnd w:id="35"/>
+                </w:p>
+                <w:bookmarkStart w:id="36" w:name="Text20"/>
                 <w:p>
                   <w:pPr>
                     <w:numPr>
@@ -7770,9 +7782,9 @@
                   <w:r>
                     <w:fldChar w:fldCharType="end"/>
                   </w:r>
-                  <w:bookmarkEnd w:id="35"/>
-                </w:p>
-                <w:bookmarkStart w:id="36" w:name="Text21"/>
+                  <w:bookmarkEnd w:id="36"/>
+                </w:p>
+                <w:bookmarkStart w:id="37" w:name="Text21"/>
                 <w:p>
                   <w:pPr>
                     <w:numPr>
@@ -7808,9 +7820,9 @@
                   <w:r>
                     <w:fldChar w:fldCharType="end"/>
                   </w:r>
-                  <w:bookmarkEnd w:id="36"/>
-                </w:p>
-                <w:bookmarkStart w:id="37" w:name="Text22"/>
+                  <w:bookmarkEnd w:id="37"/>
+                </w:p>
+                <w:bookmarkStart w:id="38" w:name="Text22"/>
                 <w:p>
                   <w:pPr>
                     <w:numPr>
@@ -7846,9 +7858,9 @@
                   <w:r>
                     <w:fldChar w:fldCharType="end"/>
                   </w:r>
-                  <w:bookmarkEnd w:id="37"/>
-                </w:p>
-                <w:bookmarkStart w:id="38" w:name="Text23"/>
+                  <w:bookmarkEnd w:id="38"/>
+                </w:p>
+                <w:bookmarkStart w:id="39" w:name="Text23"/>
                 <w:p>
                   <w:pPr>
                     <w:numPr>
@@ -7884,9 +7896,9 @@
                   <w:r>
                     <w:fldChar w:fldCharType="end"/>
                   </w:r>
-                  <w:bookmarkEnd w:id="38"/>
-                </w:p>
-                <w:bookmarkStart w:id="39" w:name="Text24"/>
+                  <w:bookmarkEnd w:id="39"/>
+                </w:p>
+                <w:bookmarkStart w:id="40" w:name="Text24"/>
                 <w:p>
                   <w:pPr>
                     <w:numPr>
@@ -7922,7 +7934,7 @@
                   <w:r>
                     <w:fldChar w:fldCharType="end"/>
                   </w:r>
-                  <w:bookmarkEnd w:id="39"/>
+                  <w:bookmarkEnd w:id="40"/>
                 </w:p>
               </w:tc>
             </w:tr>
@@ -8002,7 +8014,7 @@
                   <w:tcW w:w="8381" w:type="dxa"/>
                   <w:vAlign w:val="top"/>
                 </w:tcPr>
-                <w:bookmarkStart w:id="40" w:name="Text25"/>
+                <w:bookmarkStart w:id="41" w:name="Text25"/>
                 <w:p>
                   <w:r>
                     <w:fldChar w:fldCharType="begin">
@@ -8031,7 +8043,7 @@
                   <w:r>
                     <w:fldChar w:fldCharType="end"/>
                   </w:r>
-                  <w:bookmarkEnd w:id="40"/>
+                  <w:bookmarkEnd w:id="41"/>
                 </w:p>
               </w:tc>
             </w:tr>
@@ -8095,7 +8107,7 @@
                   <w:tcW w:w="8381" w:type="dxa"/>
                   <w:vAlign w:val="top"/>
                 </w:tcPr>
-                <w:bookmarkStart w:id="41" w:name="Text26"/>
+                <w:bookmarkStart w:id="42" w:name="Text26"/>
                 <w:p>
                   <w:r>
                     <w:fldChar w:fldCharType="begin">
@@ -8124,9 +8136,9 @@
                   <w:r>
                     <w:fldChar w:fldCharType="end"/>
                   </w:r>
-                  <w:bookmarkEnd w:id="41"/>
-                </w:p>
-                <w:bookmarkStart w:id="42" w:name="Text27"/>
+                  <w:bookmarkEnd w:id="42"/>
+                </w:p>
+                <w:bookmarkStart w:id="43" w:name="Text27"/>
                 <w:p>
                   <w:pPr>
                     <w:numPr>
@@ -8162,9 +8174,9 @@
                   <w:r>
                     <w:fldChar w:fldCharType="end"/>
                   </w:r>
-                  <w:bookmarkEnd w:id="42"/>
-                </w:p>
-                <w:bookmarkStart w:id="43" w:name="Text28"/>
+                  <w:bookmarkEnd w:id="43"/>
+                </w:p>
+                <w:bookmarkStart w:id="44" w:name="Text28"/>
                 <w:p>
                   <w:pPr>
                     <w:numPr>
@@ -8200,9 +8212,9 @@
                   <w:r>
                     <w:fldChar w:fldCharType="end"/>
                   </w:r>
-                  <w:bookmarkEnd w:id="43"/>
-                </w:p>
-                <w:bookmarkStart w:id="44" w:name="Text29"/>
+                  <w:bookmarkEnd w:id="44"/>
+                </w:p>
+                <w:bookmarkStart w:id="45" w:name="Text29"/>
                 <w:p>
                   <w:pPr>
                     <w:numPr>
@@ -8212,6 +8224,7 @@
                     <w:spacing w:before="40" w:after="40"/>
                   </w:pPr>
                   <w:r>
+                    <w:lastRenderedPageBreak/>
                     <w:fldChar w:fldCharType="begin">
                       <w:ffData>
                         <w:name w:val="Text29"/>
@@ -8238,9 +8251,9 @@
                   <w:r>
                     <w:fldChar w:fldCharType="end"/>
                   </w:r>
-                  <w:bookmarkEnd w:id="44"/>
-                </w:p>
-                <w:bookmarkStart w:id="45" w:name="Text30"/>
+                  <w:bookmarkEnd w:id="45"/>
+                </w:p>
+                <w:bookmarkStart w:id="46" w:name="Text30"/>
                 <w:p>
                   <w:pPr>
                     <w:numPr>
@@ -8276,9 +8289,9 @@
                   <w:r>
                     <w:fldChar w:fldCharType="end"/>
                   </w:r>
-                  <w:bookmarkEnd w:id="45"/>
-                </w:p>
-                <w:bookmarkStart w:id="46" w:name="Text31"/>
+                  <w:bookmarkEnd w:id="46"/>
+                </w:p>
+                <w:bookmarkStart w:id="47" w:name="Text31"/>
                 <w:p>
                   <w:pPr>
                     <w:numPr>
@@ -8314,9 +8327,9 @@
                   <w:r>
                     <w:fldChar w:fldCharType="end"/>
                   </w:r>
-                  <w:bookmarkEnd w:id="46"/>
-                </w:p>
-                <w:bookmarkStart w:id="47" w:name="Text32"/>
+                  <w:bookmarkEnd w:id="47"/>
+                </w:p>
+                <w:bookmarkStart w:id="48" w:name="Text32"/>
                 <w:p>
                   <w:pPr>
                     <w:numPr>
@@ -8352,7 +8365,7 @@
                   <w:r>
                     <w:fldChar w:fldCharType="end"/>
                   </w:r>
-                  <w:bookmarkEnd w:id="47"/>
+                  <w:bookmarkEnd w:id="48"/>
                 </w:p>
                 <w:p/>
               </w:tc>
@@ -8382,6 +8395,7 @@
         <w:jc w:val="center"/>
       </w:pPr>
       <w:r>
+        <w:lastRenderedPageBreak/>
         <w:pict>
           <v:shape id="_x0000_i1028" type="#_x0000_t75" style="width:6in;height:7.2pt" o:hrpct="0" o:hralign="center" o:hr="t">
             <v:imagedata r:id="rId8" o:title="BD10290_"/>
@@ -8402,15 +8416,14 @@
           <w:szCs w:val="26"/>
         </w:rPr>
       </w:pPr>
-      <w:bookmarkStart w:id="48" w:name="_Toc527953323"/>
-      <w:bookmarkStart w:id="49" w:name="_Toc67755745"/>
-      <w:bookmarkStart w:id="50" w:name="_Toc77392561"/>
+      <w:bookmarkStart w:id="49" w:name="_Toc527953323"/>
+      <w:bookmarkStart w:id="50" w:name="_Toc67755745"/>
+      <w:bookmarkStart w:id="51" w:name="_Toc77392561"/>
       <w:r>
         <w:rPr>
           <w:sz w:val="26"/>
           <w:szCs w:val="26"/>
         </w:rPr>
-        <w:lastRenderedPageBreak/>
         <w:t xml:space="preserve">PROJECT </w:t>
       </w:r>
       <w:r>
@@ -8434,8 +8447,8 @@
         </w:rPr>
         <w:t>A</w:t>
       </w:r>
-      <w:bookmarkStart w:id="51" w:name="_Toc527953324"/>
-      <w:bookmarkEnd w:id="48"/>
+      <w:bookmarkStart w:id="52" w:name="_Toc527953324"/>
+      <w:bookmarkEnd w:id="49"/>
       <w:r>
         <w:rPr>
           <w:sz w:val="26"/>
@@ -8443,8 +8456,8 @@
         </w:rPr>
         <w:t>PPROVALS</w:t>
       </w:r>
-      <w:bookmarkEnd w:id="49"/>
       <w:bookmarkEnd w:id="50"/>
+      <w:bookmarkEnd w:id="51"/>
     </w:p>
     <w:p>
       <w:pPr>
@@ -8542,8 +8555,6 @@
         </w:rPr>
         <w:t xml:space="preserve">                          Project Advisor</w:t>
       </w:r>
-      <w:bookmarkStart w:id="52" w:name="_GoBack"/>
-      <w:bookmarkEnd w:id="52"/>
     </w:p>
     <w:p>
       <w:pPr>
@@ -8586,7 +8597,7 @@
         <w:lastRenderedPageBreak/>
         <w:t>APPENDICES</w:t>
       </w:r>
-      <w:bookmarkEnd w:id="51"/>
+      <w:bookmarkEnd w:id="52"/>
       <w:bookmarkEnd w:id="53"/>
       <w:bookmarkEnd w:id="54"/>
     </w:p>
@@ -8747,7 +8758,7 @@
         <w:sz w:val="18"/>
         <w:szCs w:val="18"/>
       </w:rPr>
-      <w:t>5</w:t>
+      <w:t>7</w:t>
     </w:r>
     <w:r>
       <w:rPr>
@@ -8790,7 +8801,7 @@
         <w:sz w:val="18"/>
         <w:szCs w:val="18"/>
       </w:rPr>
-      <w:t>7/9/2017</w:t>
+      <w:t>7/10/2017</w:t>
     </w:r>
     <w:r>
       <w:rPr>
@@ -10298,6 +10309,119 @@
     </w:lvl>
   </w:abstractNum>
   <w:abstractNum w:abstractNumId="11" w15:restartNumberingAfterBreak="0">
+    <w:nsid w:val="5737110E"/>
+    <w:multiLevelType w:val="hybridMultilevel"/>
+    <w:tmpl w:val="E4B0F588"/>
+    <w:lvl w:ilvl="0" w:tplc="34090001">
+      <w:start w:val="1"/>
+      <w:numFmt w:val="bullet"/>
+      <w:lvlText w:val=""/>
+      <w:lvlJc w:val="left"/>
+      <w:pPr>
+        <w:ind w:left="720" w:hanging="360"/>
+      </w:pPr>
+      <w:rPr>
+        <w:rFonts w:ascii="Symbol" w:hAnsi="Symbol" w:hint="default"/>
+      </w:rPr>
+    </w:lvl>
+    <w:lvl w:ilvl="1" w:tplc="34090003" w:tentative="1">
+      <w:start w:val="1"/>
+      <w:numFmt w:val="bullet"/>
+      <w:lvlText w:val="o"/>
+      <w:lvlJc w:val="left"/>
+      <w:pPr>
+        <w:ind w:left="1440" w:hanging="360"/>
+      </w:pPr>
+      <w:rPr>
+        <w:rFonts w:ascii="Courier New" w:hAnsi="Courier New" w:cs="Courier New" w:hint="default"/>
+      </w:rPr>
+    </w:lvl>
+    <w:lvl w:ilvl="2" w:tplc="34090005" w:tentative="1">
+      <w:start w:val="1"/>
+      <w:numFmt w:val="bullet"/>
+      <w:lvlText w:val=""/>
+      <w:lvlJc w:val="left"/>
+      <w:pPr>
+        <w:ind w:left="2160" w:hanging="360"/>
+      </w:pPr>
+      <w:rPr>
+        <w:rFonts w:ascii="Wingdings" w:hAnsi="Wingdings" w:hint="default"/>
+      </w:rPr>
+    </w:lvl>
+    <w:lvl w:ilvl="3" w:tplc="34090001" w:tentative="1">
+      <w:start w:val="1"/>
+      <w:numFmt w:val="bullet"/>
+      <w:lvlText w:val=""/>
+      <w:lvlJc w:val="left"/>
+      <w:pPr>
+        <w:ind w:left="2880" w:hanging="360"/>
+      </w:pPr>
+      <w:rPr>
+        <w:rFonts w:ascii="Symbol" w:hAnsi="Symbol" w:hint="default"/>
+      </w:rPr>
+    </w:lvl>
+    <w:lvl w:ilvl="4" w:tplc="34090003" w:tentative="1">
+      <w:start w:val="1"/>
+      <w:numFmt w:val="bullet"/>
+      <w:lvlText w:val="o"/>
+      <w:lvlJc w:val="left"/>
+      <w:pPr>
+        <w:ind w:left="3600" w:hanging="360"/>
+      </w:pPr>
+      <w:rPr>
+        <w:rFonts w:ascii="Courier New" w:hAnsi="Courier New" w:cs="Courier New" w:hint="default"/>
+      </w:rPr>
+    </w:lvl>
+    <w:lvl w:ilvl="5" w:tplc="34090005" w:tentative="1">
+      <w:start w:val="1"/>
+      <w:numFmt w:val="bullet"/>
+      <w:lvlText w:val=""/>
+      <w:lvlJc w:val="left"/>
+      <w:pPr>
+        <w:ind w:left="4320" w:hanging="360"/>
+      </w:pPr>
+      <w:rPr>
+        <w:rFonts w:ascii="Wingdings" w:hAnsi="Wingdings" w:hint="default"/>
+      </w:rPr>
+    </w:lvl>
+    <w:lvl w:ilvl="6" w:tplc="34090001" w:tentative="1">
+      <w:start w:val="1"/>
+      <w:numFmt w:val="bullet"/>
+      <w:lvlText w:val=""/>
+      <w:lvlJc w:val="left"/>
+      <w:pPr>
+        <w:ind w:left="5040" w:hanging="360"/>
+      </w:pPr>
+      <w:rPr>
+        <w:rFonts w:ascii="Symbol" w:hAnsi="Symbol" w:hint="default"/>
+      </w:rPr>
+    </w:lvl>
+    <w:lvl w:ilvl="7" w:tplc="34090003" w:tentative="1">
+      <w:start w:val="1"/>
+      <w:numFmt w:val="bullet"/>
+      <w:lvlText w:val="o"/>
+      <w:lvlJc w:val="left"/>
+      <w:pPr>
+        <w:ind w:left="5760" w:hanging="360"/>
+      </w:pPr>
+      <w:rPr>
+        <w:rFonts w:ascii="Courier New" w:hAnsi="Courier New" w:cs="Courier New" w:hint="default"/>
+      </w:rPr>
+    </w:lvl>
+    <w:lvl w:ilvl="8" w:tplc="34090005" w:tentative="1">
+      <w:start w:val="1"/>
+      <w:numFmt w:val="bullet"/>
+      <w:lvlText w:val=""/>
+      <w:lvlJc w:val="left"/>
+      <w:pPr>
+        <w:ind w:left="6480" w:hanging="360"/>
+      </w:pPr>
+      <w:rPr>
+        <w:rFonts w:ascii="Wingdings" w:hAnsi="Wingdings" w:hint="default"/>
+      </w:rPr>
+    </w:lvl>
+  </w:abstractNum>
+  <w:abstractNum w:abstractNumId="12" w15:restartNumberingAfterBreak="0">
     <w:nsid w:val="5DEC6EB8"/>
     <w:multiLevelType w:val="hybridMultilevel"/>
     <w:tmpl w:val="C334183C"/>
@@ -10437,7 +10561,7 @@
       </w:rPr>
     </w:lvl>
   </w:abstractNum>
-  <w:abstractNum w:abstractNumId="12" w15:restartNumberingAfterBreak="0">
+  <w:abstractNum w:abstractNumId="13" w15:restartNumberingAfterBreak="0">
     <w:nsid w:val="7C3C6C70"/>
     <w:multiLevelType w:val="hybridMultilevel"/>
     <w:tmpl w:val="BCBC0CB2"/>
@@ -10584,7 +10708,7 @@
     <w:abstractNumId w:val="5"/>
   </w:num>
   <w:num w:numId="3">
-    <w:abstractNumId w:val="11"/>
+    <w:abstractNumId w:val="12"/>
   </w:num>
   <w:num w:numId="4">
     <w:abstractNumId w:val="2"/>
@@ -10593,7 +10717,7 @@
     <w:abstractNumId w:val="0"/>
   </w:num>
   <w:num w:numId="6">
-    <w:abstractNumId w:val="12"/>
+    <w:abstractNumId w:val="13"/>
   </w:num>
   <w:num w:numId="7">
     <w:abstractNumId w:val="10"/>
@@ -10624,6 +10748,9 @@
   </w:num>
   <w:num w:numId="16">
     <w:abstractNumId w:val="3"/>
+  </w:num>
+  <w:num w:numId="17">
+    <w:abstractNumId w:val="11"/>
   </w:num>
   <w:numIdMacAtCleanup w:val="8"/>
 </w:numbering>

</xml_diff>